<commit_message>
ECP-927: updates .docx, reduces size by compressing the 3 header/footer images (save 400k per doc)
</commit_message>
<xml_diff>
--- a/estatioapp/app/src/main/java/org/estatio/module/capex/seed/ordertmplt/OrderConfirmTemplate-ITA.docx
+++ b/estatioapp/app/src/main/java/org/estatio/module/capex/seed/ordertmplt/OrderConfirmTemplate-ITA.docx
@@ -64,6 +64,8 @@
         </w:rPr>
         <w:fldChar w:fldCharType="end"/>
       </w:r>
+      <w:bookmarkStart w:id="0" w:name="_GoBack"/>
+      <w:bookmarkEnd w:id="0"/>
     </w:p>
     <w:p>
       <w:pPr>
@@ -1387,8 +1389,6 @@
           <w:lang w:val="it-IT"/>
         </w:rPr>
       </w:pPr>
-      <w:bookmarkStart w:id="0" w:name="_GoBack"/>
-      <w:bookmarkEnd w:id="0"/>
     </w:p>
     <w:p>
       <w:pPr>
@@ -2890,7 +2890,7 @@
         <w:lang w:val="nl-NL" w:eastAsia="nl-NL"/>
       </w:rPr>
       <w:drawing>
-        <wp:inline distT="0" distB="0" distL="0" distR="0" wp14:anchorId="67D18246" wp14:editId="6B7F95E9">
+        <wp:inline distT="0" distB="0" distL="0" distR="0" wp14:anchorId="67D18246" wp14:editId="3E0E9790">
           <wp:extent cx="6552565" cy="1115444"/>
           <wp:effectExtent l="0" t="0" r="635" b="8890"/>
           <wp:docPr id="9" name="Picture 9"/>
@@ -2907,7 +2907,13 @@
                   </pic:cNvPicPr>
                 </pic:nvPicPr>
                 <pic:blipFill>
-                  <a:blip r:embed="rId1"/>
+                  <a:blip r:embed="rId1" cstate="print">
+                    <a:extLst>
+                      <a:ext uri="{28A0092B-C50C-407E-A947-70E740481C1C}">
+                        <a14:useLocalDpi xmlns:a14="http://schemas.microsoft.com/office/drawing/2010/main"/>
+                      </a:ext>
+                    </a:extLst>
+                  </a:blip>
                   <a:stretch>
                     <a:fillRect/>
                   </a:stretch>
@@ -2966,7 +2972,7 @@
         <w:lang w:val="nl-NL" w:eastAsia="nl-NL"/>
       </w:rPr>
       <w:drawing>
-        <wp:inline distT="0" distB="0" distL="0" distR="0" wp14:anchorId="29FE7BCE" wp14:editId="22E064D4">
+        <wp:inline distT="0" distB="0" distL="0" distR="0" wp14:anchorId="29FE7BCE" wp14:editId="17DBBDBD">
           <wp:extent cx="6552565" cy="1025166"/>
           <wp:effectExtent l="0" t="0" r="635" b="3810"/>
           <wp:docPr id="2" name="Picture 2"/>
@@ -2983,10 +2989,10 @@
                   </pic:cNvPicPr>
                 </pic:nvPicPr>
                 <pic:blipFill>
-                  <a:blip r:embed="rId1">
+                  <a:blip r:embed="rId1" cstate="print">
                     <a:extLst>
                       <a:ext uri="{28A0092B-C50C-407E-A947-70E740481C1C}">
-                        <a14:useLocalDpi xmlns:a14="http://schemas.microsoft.com/office/drawing/2010/main" val="0"/>
+                        <a14:useLocalDpi xmlns:a14="http://schemas.microsoft.com/office/drawing/2010/main"/>
                       </a:ext>
                     </a:extLst>
                   </a:blip>
@@ -3029,7 +3035,7 @@
         <w:lang w:val="nl-NL" w:eastAsia="nl-NL"/>
       </w:rPr>
       <w:drawing>
-        <wp:inline distT="0" distB="0" distL="0" distR="0" wp14:anchorId="1588EE70" wp14:editId="412FF4DC">
+        <wp:inline distT="0" distB="0" distL="0" distR="0" wp14:anchorId="1588EE70" wp14:editId="1209AA6C">
           <wp:extent cx="6552565" cy="1024769"/>
           <wp:effectExtent l="0" t="0" r="635" b="4445"/>
           <wp:docPr id="1" name="Picture 1"/>
@@ -3044,10 +3050,10 @@
                   <pic:cNvPicPr/>
                 </pic:nvPicPr>
                 <pic:blipFill>
-                  <a:blip r:embed="rId1">
+                  <a:blip r:embed="rId1" cstate="print">
                     <a:extLst>
                       <a:ext uri="{28A0092B-C50C-407E-A947-70E740481C1C}">
-                        <a14:useLocalDpi xmlns:a14="http://schemas.microsoft.com/office/drawing/2010/main" val="0"/>
+                        <a14:useLocalDpi xmlns:a14="http://schemas.microsoft.com/office/drawing/2010/main"/>
                       </a:ext>
                     </a:extLst>
                   </a:blip>
@@ -8305,7 +8311,7 @@
 </file>
 
 <file path=customXml/itemProps1.xml><?xml version="1.0" encoding="utf-8"?>
-<ds:datastoreItem xmlns:ds="http://schemas.openxmlformats.org/officeDocument/2006/customXml" ds:itemID="{812E1FE4-5170-4747-A86B-8B2227FFADB0}">
+<ds:datastoreItem xmlns:ds="http://schemas.openxmlformats.org/officeDocument/2006/customXml" ds:itemID="{FBA7C6D7-7EE1-4C52-B375-879AE9525419}">
   <ds:schemaRefs>
     <ds:schemaRef ds:uri="http://schemas.openxmlformats.org/officeDocument/2006/bibliography"/>
   </ds:schemaRefs>

</xml_diff>

<commit_message>
ECP-972: renames order attributes and adds some new ones.
</commit_message>
<xml_diff>
--- a/estatioapp/app/src/main/java/org/estatio/module/capex/seed/ordertmplt/OrderConfirmTemplate-ITA.docx
+++ b/estatioapp/app/src/main/java/org/estatio/module/capex/seed/ordertmplt/OrderConfirmTemplate-ITA.docx
@@ -37,7 +37,7 @@
           <w:szCs w:val="22"/>
           <w:lang w:val="it-IT"/>
         </w:rPr>
-        <w:instrText xml:space="preserve"> MERGEFIELD  ${context.currentDateLocalized}  \* MERGEFORMAT </w:instrText>
+        <w:instrText xml:space="preserve"> MERGEFIELD  ${letter.currentDateLocalized}  \* MERGEFORMAT </w:instrText>
       </w:r>
       <w:r>
         <w:rPr>
@@ -54,7 +54,7 @@
           <w:szCs w:val="22"/>
           <w:lang w:val="it-IT"/>
         </w:rPr>
-        <w:t>«${context.currentDateLocalized}»</w:t>
+        <w:t>«${letter.currentDateLocalized}»</w:t>
       </w:r>
       <w:r>
         <w:rPr>
@@ -64,8 +64,6 @@
         </w:rPr>
         <w:fldChar w:fldCharType="end"/>
       </w:r>
-      <w:bookmarkStart w:id="0" w:name="_GoBack"/>
-      <w:bookmarkEnd w:id="0"/>
     </w:p>
     <w:p>
       <w:pPr>
@@ -117,6 +115,171 @@
         <w:t>Spett.le</w:t>
       </w:r>
     </w:p>
+    <w:tbl>
+      <w:tblPr>
+        <w:tblStyle w:val="TableGrid"/>
+        <w:tblW w:w="0" w:type="auto"/>
+        <w:tblInd w:w="7200" w:type="dxa"/>
+        <w:tblBorders>
+          <w:top w:val="none" w:sz="0" w:space="0" w:color="auto"/>
+          <w:left w:val="none" w:sz="0" w:space="0" w:color="auto"/>
+          <w:bottom w:val="none" w:sz="0" w:space="0" w:color="auto"/>
+          <w:right w:val="none" w:sz="0" w:space="0" w:color="auto"/>
+          <w:insideH w:val="none" w:sz="0" w:space="0" w:color="auto"/>
+          <w:insideV w:val="none" w:sz="0" w:space="0" w:color="auto"/>
+        </w:tblBorders>
+        <w:tblLook w:val="04A0" w:firstRow="1" w:lastRow="0" w:firstColumn="1" w:lastColumn="0" w:noHBand="0" w:noVBand="1"/>
+      </w:tblPr>
+      <w:tblGrid>
+        <w:gridCol w:w="3119"/>
+      </w:tblGrid>
+      <w:tr>
+        <w:tc>
+          <w:tcPr>
+            <w:tcW w:w="10309" w:type="dxa"/>
+          </w:tcPr>
+          <w:p>
+            <w:pPr>
+              <w:tabs>
+                <w:tab w:val="left" w:pos="5103"/>
+              </w:tabs>
+              <w:jc w:val="both"/>
+              <w:rPr>
+                <w:sz w:val="22"/>
+                <w:szCs w:val="22"/>
+                <w:lang w:val="it-IT"/>
+              </w:rPr>
+            </w:pPr>
+            <w:r>
+              <w:rPr>
+                <w:b/>
+                <w:sz w:val="22"/>
+                <w:szCs w:val="22"/>
+                <w:lang w:val="it-IT"/>
+              </w:rPr>
+              <w:fldChar w:fldCharType="begin"/>
+            </w:r>
+            <w:r>
+              <w:rPr>
+                <w:b/>
+                <w:sz w:val="22"/>
+                <w:szCs w:val="22"/>
+                <w:lang w:val="it-IT"/>
+              </w:rPr>
+              <w:instrText xml:space="preserve"> MERGEFIELD  ${supplier.nameNoSrlSuffix}  \* MERGEFORMAT </w:instrText>
+            </w:r>
+            <w:r>
+              <w:rPr>
+                <w:b/>
+                <w:sz w:val="22"/>
+                <w:szCs w:val="22"/>
+                <w:lang w:val="it-IT"/>
+              </w:rPr>
+              <w:fldChar w:fldCharType="separate"/>
+            </w:r>
+            <w:r>
+              <w:rPr>
+                <w:b/>
+                <w:noProof/>
+                <w:sz w:val="22"/>
+                <w:szCs w:val="22"/>
+                <w:lang w:val="it-IT"/>
+              </w:rPr>
+              <w:t>«${supplier.nameNoSrlSuffix}»</w:t>
+            </w:r>
+            <w:r>
+              <w:rPr>
+                <w:b/>
+                <w:sz w:val="22"/>
+                <w:szCs w:val="22"/>
+                <w:lang w:val="it-IT"/>
+              </w:rPr>
+              <w:fldChar w:fldCharType="end"/>
+            </w:r>
+          </w:p>
+        </w:tc>
+      </w:tr>
+      <w:tr>
+        <w:tc>
+          <w:tcPr>
+            <w:tcW w:w="10309" w:type="dxa"/>
+          </w:tcPr>
+          <w:p>
+            <w:pPr>
+              <w:tabs>
+                <w:tab w:val="left" w:pos="5103"/>
+              </w:tabs>
+              <w:jc w:val="both"/>
+              <w:rPr>
+                <w:sz w:val="22"/>
+                <w:szCs w:val="22"/>
+                <w:lang w:val="it-IT"/>
+              </w:rPr>
+            </w:pPr>
+            <w:r>
+              <w:rPr>
+                <w:b/>
+                <w:sz w:val="22"/>
+                <w:szCs w:val="22"/>
+                <w:lang w:val="it-IT"/>
+              </w:rPr>
+              <w:fldChar w:fldCharType="begin"/>
+            </w:r>
+            <w:r>
+              <w:rPr>
+                <w:b/>
+                <w:sz w:val="22"/>
+                <w:szCs w:val="22"/>
+                <w:lang w:val="it-IT"/>
+              </w:rPr>
+              <w:instrText xml:space="preserve"> MERGEFIELD  ${supplier.address}  \* MERGEFORMAT </w:instrText>
+            </w:r>
+            <w:r>
+              <w:rPr>
+                <w:b/>
+                <w:sz w:val="22"/>
+                <w:szCs w:val="22"/>
+                <w:lang w:val="it-IT"/>
+              </w:rPr>
+              <w:fldChar w:fldCharType="separate"/>
+            </w:r>
+            <w:r>
+              <w:rPr>
+                <w:b/>
+                <w:noProof/>
+                <w:sz w:val="22"/>
+                <w:szCs w:val="22"/>
+                <w:lang w:val="it-IT"/>
+              </w:rPr>
+              <w:t>«${supplier.address}»</w:t>
+            </w:r>
+            <w:r>
+              <w:rPr>
+                <w:b/>
+                <w:sz w:val="22"/>
+                <w:szCs w:val="22"/>
+                <w:lang w:val="it-IT"/>
+              </w:rPr>
+              <w:fldChar w:fldCharType="end"/>
+            </w:r>
+          </w:p>
+        </w:tc>
+      </w:tr>
+    </w:tbl>
+    <w:p>
+      <w:pPr>
+        <w:tabs>
+          <w:tab w:val="left" w:pos="5103"/>
+        </w:tabs>
+        <w:ind w:left="7200"/>
+        <w:jc w:val="both"/>
+        <w:rPr>
+          <w:sz w:val="22"/>
+          <w:szCs w:val="22"/>
+          <w:lang w:val="it-IT"/>
+        </w:rPr>
+      </w:pPr>
+    </w:p>
     <w:p>
       <w:pPr>
         <w:tabs>
@@ -170,157 +333,10 @@
           <w:b/>
           <w:sz w:val="22"/>
           <w:szCs w:val="22"/>
-          <w:lang w:val="it-IT"/>
-        </w:rPr>
-        <w:fldChar w:fldCharType="begin"/>
-      </w:r>
-      <w:r>
-        <w:rPr>
-          <w:b/>
-          <w:sz w:val="22"/>
-          <w:szCs w:val="22"/>
-          <w:lang w:val="it-IT"/>
-        </w:rPr>
-        <w:instrText xml:space="preserve"> MERGEFIELD  ${supplier.nameNoSrlSuffix}  \* MERGEFORMAT </w:instrText>
-      </w:r>
-      <w:r>
-        <w:rPr>
-          <w:b/>
-          <w:sz w:val="22"/>
-          <w:szCs w:val="22"/>
-          <w:lang w:val="it-IT"/>
-        </w:rPr>
-        <w:fldChar w:fldCharType="separate"/>
-      </w:r>
-      <w:r>
-        <w:rPr>
-          <w:b/>
-          <w:noProof/>
-          <w:sz w:val="22"/>
-          <w:szCs w:val="22"/>
-          <w:lang w:val="it-IT"/>
-        </w:rPr>
-        <w:t>«${supplier.nameNoSrlSuffix}»</w:t>
-      </w:r>
-      <w:r>
-        <w:rPr>
-          <w:b/>
-          <w:sz w:val="22"/>
-          <w:szCs w:val="22"/>
-          <w:lang w:val="it-IT"/>
-        </w:rPr>
-        <w:fldChar w:fldCharType="end"/>
-      </w:r>
-      <w:r>
-        <w:rPr>
-          <w:b/>
-          <w:sz w:val="22"/>
-          <w:szCs w:val="22"/>
           <w:highlight w:val="yellow"/>
           <w:lang w:val="it-IT"/>
         </w:rPr>
         <w:t xml:space="preserve"> </w:t>
-      </w:r>
-    </w:p>
-    <w:p>
-      <w:pPr>
-        <w:tabs>
-          <w:tab w:val="left" w:pos="5103"/>
-        </w:tabs>
-        <w:jc w:val="both"/>
-        <w:rPr>
-          <w:sz w:val="22"/>
-          <w:szCs w:val="22"/>
-          <w:highlight w:val="yellow"/>
-          <w:lang w:val="it-IT"/>
-        </w:rPr>
-      </w:pPr>
-      <w:r>
-        <w:rPr>
-          <w:sz w:val="22"/>
-          <w:szCs w:val="22"/>
-          <w:highlight w:val="yellow"/>
-          <w:lang w:val="it-IT"/>
-        </w:rPr>
-        <w:tab/>
-      </w:r>
-      <w:r>
-        <w:rPr>
-          <w:sz w:val="22"/>
-          <w:szCs w:val="22"/>
-          <w:highlight w:val="yellow"/>
-          <w:lang w:val="it-IT"/>
-        </w:rPr>
-        <w:tab/>
-      </w:r>
-      <w:r>
-        <w:rPr>
-          <w:sz w:val="22"/>
-          <w:szCs w:val="22"/>
-          <w:highlight w:val="yellow"/>
-          <w:lang w:val="it-IT"/>
-        </w:rPr>
-        <w:tab/>
-      </w:r>
-      <w:r>
-        <w:rPr>
-          <w:sz w:val="22"/>
-          <w:szCs w:val="22"/>
-          <w:highlight w:val="yellow"/>
-          <w:lang w:val="it-IT"/>
-        </w:rPr>
-        <w:tab/>
-        <w:t>Piazza Aldo Moro, 3</w:t>
-      </w:r>
-    </w:p>
-    <w:p>
-      <w:pPr>
-        <w:tabs>
-          <w:tab w:val="left" w:pos="5103"/>
-        </w:tabs>
-        <w:jc w:val="both"/>
-        <w:rPr>
-          <w:sz w:val="22"/>
-          <w:szCs w:val="22"/>
-          <w:lang w:val="it-IT"/>
-        </w:rPr>
-      </w:pPr>
-      <w:r>
-        <w:rPr>
-          <w:sz w:val="22"/>
-          <w:szCs w:val="22"/>
-          <w:highlight w:val="yellow"/>
-          <w:lang w:val="it-IT"/>
-        </w:rPr>
-        <w:tab/>
-      </w:r>
-      <w:r>
-        <w:rPr>
-          <w:sz w:val="22"/>
-          <w:szCs w:val="22"/>
-          <w:highlight w:val="yellow"/>
-          <w:lang w:val="it-IT"/>
-        </w:rPr>
-        <w:tab/>
-      </w:r>
-      <w:r>
-        <w:rPr>
-          <w:sz w:val="22"/>
-          <w:szCs w:val="22"/>
-          <w:highlight w:val="yellow"/>
-          <w:lang w:val="it-IT"/>
-        </w:rPr>
-        <w:tab/>
-      </w:r>
-      <w:r>
-        <w:rPr>
-          <w:sz w:val="22"/>
-          <w:szCs w:val="22"/>
-          <w:highlight w:val="yellow"/>
-          <w:lang w:val="it-IT"/>
-        </w:rPr>
-        <w:tab/>
-        <w:t>31020 Carità di Villorba (TV)</w:t>
       </w:r>
     </w:p>
     <w:p>
@@ -660,7 +676,6 @@
           <w:b/>
           <w:smallCaps w:val="0"/>
           <w:szCs w:val="22"/>
-          <w:highlight w:val="yellow"/>
         </w:rPr>
         <w:tab/>
       </w:r>
@@ -669,9 +684,41 @@
           <w:b/>
           <w:smallCaps w:val="0"/>
           <w:szCs w:val="22"/>
-          <w:highlight w:val="yellow"/>
-        </w:rPr>
-        <w:t>Ristrutturazione appartamento Via San Quirico 165</w:t>
+        </w:rPr>
+        <w:fldChar w:fldCharType="begin"/>
+      </w:r>
+      <w:r>
+        <w:rPr>
+          <w:b/>
+          <w:smallCaps w:val="0"/>
+          <w:szCs w:val="22"/>
+        </w:rPr>
+        <w:instrText xml:space="preserve"> MERGEFIELD  ${letter.subject}  \* MERGEFORMAT </w:instrText>
+      </w:r>
+      <w:r>
+        <w:rPr>
+          <w:b/>
+          <w:smallCaps w:val="0"/>
+          <w:szCs w:val="22"/>
+        </w:rPr>
+        <w:fldChar w:fldCharType="separate"/>
+      </w:r>
+      <w:r>
+        <w:rPr>
+          <w:b/>
+          <w:smallCaps w:val="0"/>
+          <w:noProof/>
+          <w:szCs w:val="22"/>
+        </w:rPr>
+        <w:t>«${letter.subject}»</w:t>
+      </w:r>
+      <w:r>
+        <w:rPr>
+          <w:b/>
+          <w:smallCaps w:val="0"/>
+          <w:szCs w:val="22"/>
+        </w:rPr>
+        <w:fldChar w:fldCharType="end"/>
       </w:r>
       <w:r>
         <w:rPr>
@@ -696,6 +743,7 @@
         </w:rPr>
       </w:pPr>
     </w:p>
+    <w:bookmarkStart w:id="0" w:name="_Hlk612374"/>
     <w:p>
       <w:pPr>
         <w:pStyle w:val="BodyTextIndent"/>
@@ -713,107 +761,40 @@
         <w:rPr>
           <w:smallCaps w:val="0"/>
           <w:szCs w:val="22"/>
-          <w:highlight w:val="yellow"/>
-        </w:rPr>
-        <w:t>Con la presente</w:t>
-      </w:r>
-      <w:r>
-        <w:rPr>
-          <w:smallCaps w:val="0"/>
-          <w:szCs w:val="22"/>
-          <w:highlight w:val="yellow"/>
-        </w:rPr>
-        <w:t xml:space="preserve"> </w:t>
-      </w:r>
-      <w:r>
-        <w:rPr>
-          <w:smallCaps w:val="0"/>
-          <w:szCs w:val="22"/>
-          <w:highlight w:val="yellow"/>
-        </w:rPr>
-        <w:t>e in riferimento alla</w:t>
-      </w:r>
-      <w:r>
-        <w:rPr>
-          <w:smallCaps w:val="0"/>
-          <w:szCs w:val="22"/>
-          <w:highlight w:val="yellow"/>
-        </w:rPr>
-        <w:t xml:space="preserve"> Vostra </w:t>
-      </w:r>
-      <w:r>
-        <w:rPr>
-          <w:smallCaps w:val="0"/>
-          <w:szCs w:val="22"/>
-          <w:highlight w:val="yellow"/>
-        </w:rPr>
-        <w:t xml:space="preserve">nuova </w:t>
-      </w:r>
-      <w:r>
-        <w:rPr>
-          <w:smallCaps w:val="0"/>
-          <w:szCs w:val="22"/>
-          <w:highlight w:val="yellow"/>
-        </w:rPr>
-        <w:t xml:space="preserve">offerta </w:t>
-      </w:r>
-      <w:r>
-        <w:rPr>
-          <w:smallCaps w:val="0"/>
-          <w:szCs w:val="22"/>
-          <w:highlight w:val="yellow"/>
-        </w:rPr>
-        <w:t xml:space="preserve">del </w:t>
-      </w:r>
-      <w:r>
-        <w:rPr>
-          <w:smallCaps w:val="0"/>
-          <w:szCs w:val="22"/>
-          <w:highlight w:val="yellow"/>
-        </w:rPr>
-        <w:t>6 giugno</w:t>
-      </w:r>
-      <w:r>
-        <w:rPr>
-          <w:smallCaps w:val="0"/>
-          <w:szCs w:val="22"/>
-          <w:highlight w:val="yellow"/>
-        </w:rPr>
-        <w:t xml:space="preserve"> 2018, </w:t>
-      </w:r>
-      <w:r>
-        <w:rPr>
-          <w:smallCaps w:val="0"/>
-          <w:szCs w:val="22"/>
-          <w:highlight w:val="yellow"/>
-        </w:rPr>
-        <w:t xml:space="preserve">Vi confermiamo </w:t>
-      </w:r>
-      <w:r>
-        <w:rPr>
-          <w:smallCaps w:val="0"/>
-          <w:szCs w:val="22"/>
-          <w:highlight w:val="yellow"/>
-        </w:rPr>
-        <w:t>l’</w:t>
-      </w:r>
-      <w:r>
-        <w:rPr>
-          <w:smallCaps w:val="0"/>
-          <w:szCs w:val="22"/>
-          <w:highlight w:val="yellow"/>
-        </w:rPr>
-        <w:t xml:space="preserve">ordine </w:t>
-      </w:r>
-      <w:r>
-        <w:rPr>
-          <w:smallCaps w:val="0"/>
-          <w:szCs w:val="22"/>
-          <w:highlight w:val="yellow"/>
-        </w:rPr>
-        <w:t>come di seguito precisato.</w:t>
-      </w:r>
-    </w:p>
+        </w:rPr>
+        <w:fldChar w:fldCharType="begin"/>
+      </w:r>
+      <w:r>
+        <w:rPr>
+          <w:smallCaps w:val="0"/>
+          <w:szCs w:val="22"/>
+        </w:rPr>
+        <w:instrText xml:space="preserve"> MERGEFIELD  ${letter.introduction}  \* MERGEFORMAT </w:instrText>
+      </w:r>
+      <w:r>
+        <w:rPr>
+          <w:smallCaps w:val="0"/>
+          <w:szCs w:val="22"/>
+        </w:rPr>
+        <w:fldChar w:fldCharType="separate"/>
+      </w:r>
+      <w:r>
+        <w:rPr>
+          <w:smallCaps w:val="0"/>
+          <w:noProof/>
+          <w:szCs w:val="22"/>
+        </w:rPr>
+        <w:t>«${letter.introduction}»</w:t>
+      </w:r>
+      <w:r>
+        <w:rPr>
+          <w:smallCaps w:val="0"/>
+          <w:szCs w:val="22"/>
+        </w:rPr>
+        <w:fldChar w:fldCharType="end"/>
+      </w:r>
+    </w:p>
+    <w:bookmarkEnd w:id="0"/>
     <w:p>
       <w:pPr>
         <w:pStyle w:val="BodyTextIndent"/>
@@ -837,49 +818,83 @@
         <w:ind w:left="426" w:right="-29"/>
         <w:jc w:val="both"/>
         <w:rPr>
-          <w:smallCaps w:val="0"/>
-          <w:szCs w:val="22"/>
-        </w:rPr>
-      </w:pPr>
-      <w:r>
-        <w:rPr>
           <w:b/>
           <w:smallCaps w:val="0"/>
           <w:szCs w:val="22"/>
         </w:rPr>
+      </w:pPr>
+      <w:r>
+        <w:rPr>
+          <w:b/>
+          <w:smallCaps w:val="0"/>
+          <w:szCs w:val="22"/>
+        </w:rPr>
         <w:t>Oggetto dell’ordine</w:t>
       </w:r>
     </w:p>
     <w:p>
       <w:pPr>
+        <w:pStyle w:val="BodyTextIndent"/>
+        <w:tabs>
+          <w:tab w:val="left" w:pos="-2160"/>
+        </w:tabs>
         <w:ind w:left="426" w:right="-29"/>
         <w:jc w:val="both"/>
         <w:rPr>
-          <w:sz w:val="22"/>
-          <w:szCs w:val="22"/>
-          <w:highlight w:val="yellow"/>
-          <w:lang w:val="it-IT"/>
-        </w:rPr>
-      </w:pPr>
-      <w:r>
-        <w:rPr>
-          <w:sz w:val="22"/>
-          <w:szCs w:val="22"/>
-          <w:highlight w:val="yellow"/>
-          <w:lang w:val="it-IT"/>
-        </w:rPr>
-        <w:t>Le prestazioni in oggetto si riferiscono alle seguenti attività:</w:t>
-      </w:r>
-    </w:p>
-    <w:p>
-      <w:pPr>
+          <w:smallCaps w:val="0"/>
+          <w:szCs w:val="22"/>
+        </w:rPr>
+      </w:pPr>
+      <w:r>
+        <w:rPr>
+          <w:smallCaps w:val="0"/>
+          <w:szCs w:val="22"/>
+        </w:rPr>
+        <w:fldChar w:fldCharType="begin"/>
+      </w:r>
+      <w:r>
+        <w:rPr>
+          <w:smallCaps w:val="0"/>
+          <w:szCs w:val="22"/>
+        </w:rPr>
+        <w:instrText xml:space="preserve"> MERGEFIELD  ${letter.orderDescription}  \* MERGEFORMAT </w:instrText>
+      </w:r>
+      <w:r>
+        <w:rPr>
+          <w:smallCaps w:val="0"/>
+          <w:szCs w:val="22"/>
+        </w:rPr>
+        <w:fldChar w:fldCharType="separate"/>
+      </w:r>
+      <w:r>
+        <w:rPr>
+          <w:smallCaps w:val="0"/>
+          <w:noProof/>
+          <w:szCs w:val="22"/>
+        </w:rPr>
+        <w:t>«${letter.orderDescription}»</w:t>
+      </w:r>
+      <w:r>
+        <w:rPr>
+          <w:smallCaps w:val="0"/>
+          <w:szCs w:val="22"/>
+        </w:rPr>
+        <w:fldChar w:fldCharType="end"/>
+      </w:r>
+      <w:bookmarkStart w:id="1" w:name="_GoBack"/>
+      <w:bookmarkEnd w:id="1"/>
+    </w:p>
+    <w:p>
+      <w:pPr>
+        <w:pStyle w:val="BodyTextIndent"/>
+        <w:tabs>
+          <w:tab w:val="left" w:pos="-2160"/>
+        </w:tabs>
         <w:ind w:left="426" w:right="-29"/>
         <w:jc w:val="both"/>
         <w:rPr>
-          <w:sz w:val="22"/>
-          <w:szCs w:val="22"/>
-          <w:highlight w:val="yellow"/>
-          <w:lang w:val="it-IT"/>
+          <w:smallCaps w:val="0"/>
+          <w:szCs w:val="22"/>
         </w:rPr>
       </w:pPr>
     </w:p>
@@ -894,28 +909,75 @@
           <w:lang w:val="it-IT"/>
         </w:rPr>
       </w:pPr>
-      <w:r>
-        <w:rPr>
-          <w:noProof/>
-          <w:sz w:val="22"/>
-          <w:szCs w:val="22"/>
-          <w:highlight w:val="yellow"/>
-          <w:lang w:val="nl-NL" w:eastAsia="nl-NL"/>
-        </w:rPr>
-        <w:t>____________________________description</w:t>
-      </w:r>
-    </w:p>
-    <w:p>
-      <w:pPr>
+    </w:p>
+    <w:p>
+      <w:pPr>
+        <w:pStyle w:val="BodyTextIndent"/>
+        <w:tabs>
+          <w:tab w:val="left" w:pos="-2160"/>
+        </w:tabs>
         <w:ind w:left="426" w:right="-29"/>
         <w:jc w:val="both"/>
         <w:rPr>
-          <w:sz w:val="22"/>
-          <w:szCs w:val="22"/>
-          <w:highlight w:val="yellow"/>
-          <w:lang w:val="it-IT"/>
-        </w:rPr>
-      </w:pPr>
+          <w:smallCaps w:val="0"/>
+          <w:szCs w:val="22"/>
+        </w:rPr>
+      </w:pPr>
+      <w:r>
+        <w:rPr>
+          <w:b/>
+          <w:szCs w:val="22"/>
+        </w:rPr>
+        <w:t xml:space="preserve">Totale lavori </w:t>
+      </w:r>
+      <w:r>
+        <w:rPr>
+          <w:b/>
+          <w:szCs w:val="22"/>
+        </w:rPr>
+        <w:t xml:space="preserve"> </w:t>
+      </w:r>
+      <w:r>
+        <w:rPr>
+          <w:b/>
+          <w:smallCaps w:val="0"/>
+          <w:szCs w:val="22"/>
+        </w:rPr>
+        <w:fldChar w:fldCharType="begin"/>
+      </w:r>
+      <w:r>
+        <w:rPr>
+          <w:b/>
+          <w:smallCaps w:val="0"/>
+          <w:szCs w:val="22"/>
+        </w:rPr>
+        <w:instrText xml:space="preserve"> MERGEFIELD  ${letter.totalWorkCost}  \* MERGEFORMAT </w:instrText>
+      </w:r>
+      <w:r>
+        <w:rPr>
+          <w:b/>
+          <w:smallCaps w:val="0"/>
+          <w:szCs w:val="22"/>
+        </w:rPr>
+        <w:fldChar w:fldCharType="separate"/>
+      </w:r>
+      <w:r>
+        <w:rPr>
+          <w:b/>
+          <w:smallCaps w:val="0"/>
+          <w:noProof/>
+          <w:szCs w:val="22"/>
+        </w:rPr>
+        <w:t>«${letter.totalWorkCost}»</w:t>
+      </w:r>
+      <w:r>
+        <w:rPr>
+          <w:b/>
+          <w:smallCaps w:val="0"/>
+          <w:szCs w:val="22"/>
+        </w:rPr>
+        <w:fldChar w:fldCharType="end"/>
+      </w:r>
     </w:p>
     <w:p>
       <w:pPr>
@@ -928,26 +990,6 @@
           <w:lang w:val="it-IT"/>
         </w:rPr>
       </w:pPr>
-      <w:r>
-        <w:rPr>
-          <w:b/>
-          <w:sz w:val="22"/>
-          <w:szCs w:val="22"/>
-          <w:highlight w:val="yellow"/>
-          <w:lang w:val="it-IT"/>
-        </w:rPr>
-        <w:t>Totale lavori € 2.321</w:t>
-      </w:r>
-      <w:r>
-        <w:rPr>
-          <w:b/>
-          <w:sz w:val="22"/>
-          <w:szCs w:val="22"/>
-          <w:highlight w:val="yellow"/>
-          <w:lang w:val="it-IT"/>
-        </w:rPr>
-        <w:t>,00 + IVA</w:t>
-      </w:r>
     </w:p>
     <w:p>
       <w:pPr>
@@ -993,76 +1035,52 @@
     </w:p>
     <w:p>
       <w:pPr>
+        <w:pStyle w:val="BodyTextIndent"/>
+        <w:tabs>
+          <w:tab w:val="left" w:pos="-2160"/>
+        </w:tabs>
         <w:ind w:left="426" w:right="-29"/>
         <w:jc w:val="both"/>
         <w:rPr>
-          <w:sz w:val="22"/>
-          <w:szCs w:val="22"/>
-          <w:lang w:val="it-IT"/>
-        </w:rPr>
-      </w:pPr>
-      <w:r>
-        <w:rPr>
-          <w:sz w:val="22"/>
-          <w:szCs w:val="22"/>
-          <w:highlight w:val="yellow"/>
-          <w:lang w:val="it-IT"/>
-        </w:rPr>
-        <w:t xml:space="preserve">I lavori </w:t>
-      </w:r>
-      <w:r>
-        <w:rPr>
-          <w:sz w:val="22"/>
-          <w:szCs w:val="22"/>
-          <w:highlight w:val="yellow"/>
-          <w:lang w:val="it-IT"/>
-        </w:rPr>
-        <w:t>dovranno</w:t>
-      </w:r>
-      <w:r>
-        <w:rPr>
-          <w:sz w:val="22"/>
-          <w:szCs w:val="22"/>
-          <w:highlight w:val="yellow"/>
-          <w:lang w:val="it-IT"/>
-        </w:rPr>
-        <w:t xml:space="preserve"> essere effettuati entro </w:t>
-      </w:r>
-      <w:r>
-        <w:rPr>
-          <w:sz w:val="22"/>
-          <w:szCs w:val="22"/>
-          <w:highlight w:val="yellow"/>
-          <w:lang w:val="it-IT"/>
-        </w:rPr>
-        <w:t>il 30</w:t>
-      </w:r>
-      <w:r>
-        <w:rPr>
-          <w:sz w:val="22"/>
-          <w:szCs w:val="22"/>
-          <w:highlight w:val="yellow"/>
-          <w:lang w:val="it-IT"/>
-        </w:rPr>
-        <w:t xml:space="preserve"> giugno </w:t>
-      </w:r>
-      <w:r>
-        <w:rPr>
-          <w:sz w:val="22"/>
-          <w:szCs w:val="22"/>
-          <w:highlight w:val="yellow"/>
-          <w:lang w:val="it-IT"/>
-        </w:rPr>
-        <w:t>2018</w:t>
-      </w:r>
-      <w:r>
-        <w:rPr>
-          <w:sz w:val="22"/>
-          <w:szCs w:val="22"/>
-          <w:highlight w:val="yellow"/>
-          <w:lang w:val="it-IT"/>
-        </w:rPr>
-        <w:t>.</w:t>
+          <w:smallCaps w:val="0"/>
+          <w:szCs w:val="22"/>
+        </w:rPr>
+      </w:pPr>
+      <w:r>
+        <w:rPr>
+          <w:smallCaps w:val="0"/>
+          <w:szCs w:val="22"/>
+        </w:rPr>
+        <w:fldChar w:fldCharType="begin"/>
+      </w:r>
+      <w:r>
+        <w:rPr>
+          <w:smallCaps w:val="0"/>
+          <w:szCs w:val="22"/>
+        </w:rPr>
+        <w:instrText xml:space="preserve"> MERGEFIELD  ${letter.workSchedule}  \* MERGEFORMAT </w:instrText>
+      </w:r>
+      <w:r>
+        <w:rPr>
+          <w:smallCaps w:val="0"/>
+          <w:szCs w:val="22"/>
+        </w:rPr>
+        <w:fldChar w:fldCharType="separate"/>
+      </w:r>
+      <w:r>
+        <w:rPr>
+          <w:smallCaps w:val="0"/>
+          <w:noProof/>
+          <w:szCs w:val="22"/>
+        </w:rPr>
+        <w:t>«${letter.workSchedule}»</w:t>
+      </w:r>
+      <w:r>
+        <w:rPr>
+          <w:smallCaps w:val="0"/>
+          <w:szCs w:val="22"/>
+        </w:rPr>
+        <w:fldChar w:fldCharType="end"/>
       </w:r>
     </w:p>
     <w:p>
@@ -1416,138 +1434,6 @@
     </w:p>
     <w:p>
       <w:pPr>
-        <w:ind w:left="426" w:right="-29"/>
-        <w:jc w:val="both"/>
-        <w:rPr>
-          <w:sz w:val="22"/>
-          <w:szCs w:val="22"/>
-          <w:lang w:val="it-IT"/>
-        </w:rPr>
-      </w:pPr>
-      <w:r>
-        <w:rPr>
-          <w:sz w:val="22"/>
-          <w:szCs w:val="22"/>
-          <w:highlight w:val="yellow"/>
-          <w:lang w:val="it-IT"/>
-        </w:rPr>
-        <w:t>L’importo dell’incarico</w:t>
-      </w:r>
-      <w:r>
-        <w:rPr>
-          <w:sz w:val="22"/>
-          <w:szCs w:val="22"/>
-          <w:highlight w:val="yellow"/>
-          <w:lang w:val="it-IT"/>
-        </w:rPr>
-        <w:t xml:space="preserve"> a</w:t>
-      </w:r>
-      <w:r>
-        <w:rPr>
-          <w:sz w:val="22"/>
-          <w:szCs w:val="22"/>
-          <w:highlight w:val="yellow"/>
-          <w:lang w:val="it-IT"/>
-        </w:rPr>
-        <w:t xml:space="preserve"> Voi affidato ammonta a </w:t>
-      </w:r>
-      <w:r>
-        <w:rPr>
-          <w:b/>
-          <w:sz w:val="22"/>
-          <w:szCs w:val="22"/>
-          <w:highlight w:val="yellow"/>
-          <w:lang w:val="it-IT"/>
-        </w:rPr>
-        <w:t xml:space="preserve">€ </w:t>
-      </w:r>
-      <w:r>
-        <w:rPr>
-          <w:b/>
-          <w:sz w:val="22"/>
-          <w:szCs w:val="22"/>
-          <w:highlight w:val="yellow"/>
-          <w:lang w:val="it-IT"/>
-        </w:rPr>
-        <w:t>2.321</w:t>
-      </w:r>
-      <w:r>
-        <w:rPr>
-          <w:b/>
-          <w:sz w:val="22"/>
-          <w:szCs w:val="22"/>
-          <w:highlight w:val="yellow"/>
-          <w:lang w:val="it-IT"/>
-        </w:rPr>
-        <w:t>,00</w:t>
-      </w:r>
-      <w:r>
-        <w:rPr>
-          <w:b/>
-          <w:sz w:val="22"/>
-          <w:szCs w:val="22"/>
-          <w:highlight w:val="yellow"/>
-          <w:lang w:val="it-IT"/>
-        </w:rPr>
-        <w:t xml:space="preserve"> </w:t>
-      </w:r>
-      <w:r>
-        <w:rPr>
-          <w:sz w:val="22"/>
-          <w:szCs w:val="22"/>
-          <w:highlight w:val="yellow"/>
-          <w:lang w:val="it-IT"/>
-        </w:rPr>
-        <w:t>(</w:t>
-      </w:r>
-      <w:r>
-        <w:rPr>
-          <w:sz w:val="22"/>
-          <w:szCs w:val="22"/>
-          <w:highlight w:val="yellow"/>
-          <w:lang w:val="it-IT"/>
-        </w:rPr>
-        <w:t>duemilatrecentoventuno</w:t>
-      </w:r>
-      <w:r>
-        <w:rPr>
-          <w:sz w:val="22"/>
-          <w:szCs w:val="22"/>
-          <w:highlight w:val="yellow"/>
-          <w:lang w:val="it-IT"/>
-        </w:rPr>
-        <w:t>/00</w:t>
-      </w:r>
-      <w:r>
-        <w:rPr>
-          <w:sz w:val="22"/>
-          <w:szCs w:val="22"/>
-          <w:highlight w:val="yellow"/>
-          <w:lang w:val="it-IT"/>
-        </w:rPr>
-        <w:t xml:space="preserve">) oltre </w:t>
-      </w:r>
-      <w:r>
-        <w:rPr>
-          <w:sz w:val="22"/>
-          <w:szCs w:val="22"/>
-          <w:highlight w:val="yellow"/>
-          <w:lang w:val="it-IT"/>
-        </w:rPr>
-        <w:t>IVA secondo aliquota di legge e oneri di legge</w:t>
-      </w:r>
-      <w:r>
-        <w:rPr>
-          <w:sz w:val="22"/>
-          <w:szCs w:val="22"/>
-          <w:highlight w:val="yellow"/>
-          <w:lang w:val="it-IT"/>
-        </w:rPr>
-        <w:t>.</w:t>
-      </w:r>
-    </w:p>
-    <w:p>
-      <w:pPr>
         <w:pStyle w:val="BodyTextIndent"/>
         <w:tabs>
           <w:tab w:val="left" w:pos="720"/>
@@ -1555,11 +1441,46 @@
         <w:ind w:left="426" w:right="-29"/>
         <w:jc w:val="both"/>
         <w:rPr>
-          <w:b/>
-          <w:smallCaps w:val="0"/>
-          <w:szCs w:val="22"/>
-        </w:rPr>
-      </w:pPr>
+          <w:smallCaps w:val="0"/>
+          <w:szCs w:val="22"/>
+        </w:rPr>
+      </w:pPr>
+      <w:r>
+        <w:rPr>
+          <w:smallCaps w:val="0"/>
+          <w:szCs w:val="22"/>
+        </w:rPr>
+        <w:fldChar w:fldCharType="begin"/>
+      </w:r>
+      <w:r>
+        <w:rPr>
+          <w:smallCaps w:val="0"/>
+          <w:szCs w:val="22"/>
+        </w:rPr>
+        <w:instrText xml:space="preserve"> MERGEFIELD  ${letter.priceAndPayments}  \* MERGEFORMAT </w:instrText>
+      </w:r>
+      <w:r>
+        <w:rPr>
+          <w:smallCaps w:val="0"/>
+          <w:szCs w:val="22"/>
+        </w:rPr>
+        <w:fldChar w:fldCharType="separate"/>
+      </w:r>
+      <w:r>
+        <w:rPr>
+          <w:smallCaps w:val="0"/>
+          <w:noProof/>
+          <w:szCs w:val="22"/>
+        </w:rPr>
+        <w:t>«${letter.priceAndPayments}»</w:t>
+      </w:r>
+      <w:r>
+        <w:rPr>
+          <w:smallCaps w:val="0"/>
+          <w:szCs w:val="22"/>
+        </w:rPr>
+        <w:fldChar w:fldCharType="end"/>
+      </w:r>
     </w:p>
     <w:p>
       <w:pPr>
@@ -1575,6 +1496,21 @@
           <w:szCs w:val="22"/>
         </w:rPr>
       </w:pPr>
+    </w:p>
+    <w:p>
+      <w:pPr>
+        <w:pStyle w:val="BodyTextIndent"/>
+        <w:tabs>
+          <w:tab w:val="left" w:pos="720"/>
+        </w:tabs>
+        <w:ind w:left="426" w:right="-29"/>
+        <w:jc w:val="both"/>
+        <w:rPr>
+          <w:b/>
+          <w:smallCaps w:val="0"/>
+          <w:szCs w:val="22"/>
+        </w:rPr>
+      </w:pPr>
       <w:r>
         <w:rPr>
           <w:b/>
@@ -2742,19 +2678,51 @@
     <w:p>
       <w:pPr>
         <w:pStyle w:val="BodyTextIndent"/>
-        <w:ind w:left="426" w:right="508"/>
-        <w:rPr>
-          <w:smallCaps w:val="0"/>
-          <w:szCs w:val="22"/>
-        </w:rPr>
-      </w:pPr>
-      <w:r>
-        <w:rPr>
-          <w:smallCaps w:val="0"/>
-          <w:szCs w:val="22"/>
-          <w:highlight w:val="yellow"/>
-        </w:rPr>
-        <w:t>Luca Cagnani</w:t>
+        <w:tabs>
+          <w:tab w:val="left" w:pos="720"/>
+        </w:tabs>
+        <w:ind w:left="426" w:right="-29"/>
+        <w:jc w:val="both"/>
+        <w:rPr>
+          <w:smallCaps w:val="0"/>
+          <w:szCs w:val="22"/>
+        </w:rPr>
+      </w:pPr>
+      <w:r>
+        <w:rPr>
+          <w:smallCaps w:val="0"/>
+          <w:szCs w:val="22"/>
+        </w:rPr>
+        <w:fldChar w:fldCharType="begin"/>
+      </w:r>
+      <w:r>
+        <w:rPr>
+          <w:smallCaps w:val="0"/>
+          <w:szCs w:val="22"/>
+        </w:rPr>
+        <w:instrText xml:space="preserve"> MERGEFIELD  ${letter.signature}  \* MERGEFORMAT </w:instrText>
+      </w:r>
+      <w:r>
+        <w:rPr>
+          <w:smallCaps w:val="0"/>
+          <w:szCs w:val="22"/>
+        </w:rPr>
+        <w:fldChar w:fldCharType="separate"/>
+      </w:r>
+      <w:r>
+        <w:rPr>
+          <w:smallCaps w:val="0"/>
+          <w:noProof/>
+          <w:szCs w:val="22"/>
+        </w:rPr>
+        <w:t>«${letter.signature}»</w:t>
+      </w:r>
+      <w:r>
+        <w:rPr>
+          <w:smallCaps w:val="0"/>
+          <w:szCs w:val="22"/>
+        </w:rPr>
+        <w:fldChar w:fldCharType="end"/>
       </w:r>
     </w:p>
     <w:p>
@@ -8311,7 +8279,7 @@
 </file>
 
 <file path=customXml/itemProps1.xml><?xml version="1.0" encoding="utf-8"?>
-<ds:datastoreItem xmlns:ds="http://schemas.openxmlformats.org/officeDocument/2006/customXml" ds:itemID="{FBA7C6D7-7EE1-4C52-B375-879AE9525419}">
+<ds:datastoreItem xmlns:ds="http://schemas.openxmlformats.org/officeDocument/2006/customXml" ds:itemID="{A70D948B-DDE0-4D4B-A219-E5221D479193}">
   <ds:schemaRefs>
     <ds:schemaRef ds:uri="http://schemas.openxmlformats.org/officeDocument/2006/bibliography"/>
   </ds:schemaRefs>

</xml_diff>

<commit_message>
ECP-927: small fixes while exploratory testing; now demoable against fixture data.
</commit_message>
<xml_diff>
--- a/estatioapp/app/src/main/java/org/estatio/module/capex/seed/ordertmplt/OrderConfirmTemplate-ITA.docx
+++ b/estatioapp/app/src/main/java/org/estatio/module/capex/seed/ordertmplt/OrderConfirmTemplate-ITA.docx
@@ -588,7 +588,6 @@
           <w:b/>
           <w:smallCaps w:val="0"/>
           <w:szCs w:val="22"/>
-          <w:highlight w:val="yellow"/>
         </w:rPr>
       </w:pPr>
       <w:r>
@@ -653,7 +652,6 @@
           <w:b/>
           <w:smallCaps w:val="0"/>
           <w:szCs w:val="22"/>
-          <w:highlight w:val="yellow"/>
         </w:rPr>
         <w:t xml:space="preserve"> </w:t>
       </w:r>
@@ -881,8 +879,18 @@
         </w:rPr>
         <w:fldChar w:fldCharType="end"/>
       </w:r>
-      <w:bookmarkStart w:id="1" w:name="_GoBack"/>
-      <w:bookmarkEnd w:id="1"/>
+    </w:p>
+    <w:p>
+      <w:pPr>
+        <w:ind w:left="426" w:right="-29"/>
+        <w:jc w:val="both"/>
+        <w:rPr>
+          <w:sz w:val="22"/>
+          <w:szCs w:val="22"/>
+          <w:highlight w:val="yellow"/>
+          <w:lang w:val="it-IT"/>
+        </w:rPr>
+      </w:pPr>
     </w:p>
     <w:p>
       <w:pPr>
@@ -897,18 +905,103 @@
           <w:szCs w:val="22"/>
         </w:rPr>
       </w:pPr>
+      <w:r>
+        <w:rPr>
+          <w:b/>
+          <w:szCs w:val="22"/>
+        </w:rPr>
+        <w:t xml:space="preserve">Totale lavori </w:t>
+      </w:r>
+      <w:r>
+        <w:rPr>
+          <w:b/>
+          <w:szCs w:val="22"/>
+        </w:rPr>
+        <w:t xml:space="preserve"> </w:t>
+      </w:r>
+      <w:r>
+        <w:rPr>
+          <w:b/>
+          <w:smallCaps w:val="0"/>
+          <w:szCs w:val="22"/>
+        </w:rPr>
+        <w:fldChar w:fldCharType="begin"/>
+      </w:r>
+      <w:r>
+        <w:rPr>
+          <w:b/>
+          <w:smallCaps w:val="0"/>
+          <w:szCs w:val="22"/>
+        </w:rPr>
+        <w:instrText xml:space="preserve"> MERGEFIELD  ${letter.totalWorkCost}  \* MERGEFORMAT </w:instrText>
+      </w:r>
+      <w:r>
+        <w:rPr>
+          <w:b/>
+          <w:smallCaps w:val="0"/>
+          <w:szCs w:val="22"/>
+        </w:rPr>
+        <w:fldChar w:fldCharType="separate"/>
+      </w:r>
+      <w:r>
+        <w:rPr>
+          <w:b/>
+          <w:smallCaps w:val="0"/>
+          <w:noProof/>
+          <w:szCs w:val="22"/>
+        </w:rPr>
+        <w:t>«${letter.totalWorkCost}»</w:t>
+      </w:r>
+      <w:r>
+        <w:rPr>
+          <w:b/>
+          <w:smallCaps w:val="0"/>
+          <w:szCs w:val="22"/>
+        </w:rPr>
+        <w:fldChar w:fldCharType="end"/>
+      </w:r>
     </w:p>
     <w:p>
       <w:pPr>
         <w:ind w:left="426" w:right="-29"/>
         <w:jc w:val="both"/>
         <w:rPr>
-          <w:sz w:val="22"/>
-          <w:szCs w:val="22"/>
-          <w:highlight w:val="yellow"/>
-          <w:lang w:val="it-IT"/>
-        </w:rPr>
-      </w:pPr>
+          <w:b/>
+          <w:sz w:val="22"/>
+          <w:szCs w:val="22"/>
+          <w:lang w:val="it-IT"/>
+        </w:rPr>
+      </w:pPr>
+    </w:p>
+    <w:p>
+      <w:pPr>
+        <w:ind w:right="-29" w:firstLine="426"/>
+        <w:jc w:val="both"/>
+        <w:rPr>
+          <w:b/>
+          <w:sz w:val="22"/>
+          <w:szCs w:val="22"/>
+          <w:lang w:val="it-IT"/>
+        </w:rPr>
+      </w:pPr>
+      <w:r>
+        <w:rPr>
+          <w:b/>
+          <w:sz w:val="22"/>
+          <w:szCs w:val="22"/>
+          <w:lang w:val="it-IT"/>
+        </w:rPr>
+        <w:t xml:space="preserve">Tempi – Programma dei </w:t>
+      </w:r>
+      <w:r>
+        <w:rPr>
+          <w:b/>
+          <w:sz w:val="22"/>
+          <w:szCs w:val="22"/>
+          <w:lang w:val="it-IT"/>
+        </w:rPr>
+        <w:t>lavori</w:t>
+      </w:r>
     </w:p>
     <w:p>
       <w:pPr>
@@ -925,129 +1018,6 @@
       </w:pPr>
       <w:r>
         <w:rPr>
-          <w:b/>
-          <w:szCs w:val="22"/>
-        </w:rPr>
-        <w:t xml:space="preserve">Totale lavori </w:t>
-      </w:r>
-      <w:r>
-        <w:rPr>
-          <w:b/>
-          <w:szCs w:val="22"/>
-        </w:rPr>
-        <w:t xml:space="preserve"> </w:t>
-      </w:r>
-      <w:r>
-        <w:rPr>
-          <w:b/>
-          <w:smallCaps w:val="0"/>
-          <w:szCs w:val="22"/>
-        </w:rPr>
-        <w:fldChar w:fldCharType="begin"/>
-      </w:r>
-      <w:r>
-        <w:rPr>
-          <w:b/>
-          <w:smallCaps w:val="0"/>
-          <w:szCs w:val="22"/>
-        </w:rPr>
-        <w:instrText xml:space="preserve"> MERGEFIELD  ${letter.totalWorkCost}  \* MERGEFORMAT </w:instrText>
-      </w:r>
-      <w:r>
-        <w:rPr>
-          <w:b/>
-          <w:smallCaps w:val="0"/>
-          <w:szCs w:val="22"/>
-        </w:rPr>
-        <w:fldChar w:fldCharType="separate"/>
-      </w:r>
-      <w:r>
-        <w:rPr>
-          <w:b/>
-          <w:smallCaps w:val="0"/>
-          <w:noProof/>
-          <w:szCs w:val="22"/>
-        </w:rPr>
-        <w:t>«${letter.totalWorkCost}»</w:t>
-      </w:r>
-      <w:r>
-        <w:rPr>
-          <w:b/>
-          <w:smallCaps w:val="0"/>
-          <w:szCs w:val="22"/>
-        </w:rPr>
-        <w:fldChar w:fldCharType="end"/>
-      </w:r>
-    </w:p>
-    <w:p>
-      <w:pPr>
-        <w:ind w:left="426" w:right="-29"/>
-        <w:jc w:val="both"/>
-        <w:rPr>
-          <w:b/>
-          <w:sz w:val="22"/>
-          <w:szCs w:val="22"/>
-          <w:lang w:val="it-IT"/>
-        </w:rPr>
-      </w:pPr>
-    </w:p>
-    <w:p>
-      <w:pPr>
-        <w:ind w:left="426" w:right="-29"/>
-        <w:jc w:val="both"/>
-        <w:rPr>
-          <w:b/>
-          <w:sz w:val="22"/>
-          <w:szCs w:val="22"/>
-          <w:lang w:val="it-IT"/>
-        </w:rPr>
-      </w:pPr>
-    </w:p>
-    <w:p>
-      <w:pPr>
-        <w:ind w:right="-29" w:firstLine="426"/>
-        <w:jc w:val="both"/>
-        <w:rPr>
-          <w:b/>
-          <w:sz w:val="22"/>
-          <w:szCs w:val="22"/>
-          <w:lang w:val="it-IT"/>
-        </w:rPr>
-      </w:pPr>
-      <w:r>
-        <w:rPr>
-          <w:b/>
-          <w:sz w:val="22"/>
-          <w:szCs w:val="22"/>
-          <w:lang w:val="it-IT"/>
-        </w:rPr>
-        <w:t xml:space="preserve">Tempi – Programma dei </w:t>
-      </w:r>
-      <w:r>
-        <w:rPr>
-          <w:b/>
-          <w:sz w:val="22"/>
-          <w:szCs w:val="22"/>
-          <w:lang w:val="it-IT"/>
-        </w:rPr>
-        <w:t>lavori</w:t>
-      </w:r>
-    </w:p>
-    <w:p>
-      <w:pPr>
-        <w:pStyle w:val="BodyTextIndent"/>
-        <w:tabs>
-          <w:tab w:val="left" w:pos="-2160"/>
-        </w:tabs>
-        <w:ind w:left="426" w:right="-29"/>
-        <w:jc w:val="both"/>
-        <w:rPr>
-          <w:smallCaps w:val="0"/>
-          <w:szCs w:val="22"/>
-        </w:rPr>
-      </w:pPr>
-      <w:r>
-        <w:rPr>
           <w:smallCaps w:val="0"/>
           <w:szCs w:val="22"/>
         </w:rPr>
@@ -1119,7 +1089,7 @@
       <w:tblPr>
         <w:tblStyle w:val="TableGrid"/>
         <w:tblW w:w="0" w:type="auto"/>
-        <w:tblInd w:w="284" w:type="dxa"/>
+        <w:tblInd w:w="518" w:type="dxa"/>
         <w:tblBorders>
           <w:top w:val="none" w:sz="0" w:space="0" w:color="auto"/>
           <w:left w:val="none" w:sz="0" w:space="0" w:color="auto"/>
@@ -1134,7 +1104,7 @@
       <w:tblGrid>
         <w:gridCol w:w="4531"/>
         <w:gridCol w:w="425"/>
-        <w:gridCol w:w="1134"/>
+        <w:gridCol w:w="1472"/>
       </w:tblGrid>
       <w:tr>
         <w:tc>
@@ -1222,7 +1192,7 @@
         </w:tc>
         <w:tc>
           <w:tcPr>
-            <w:tcW w:w="1134" w:type="dxa"/>
+            <w:tcW w:w="1472" w:type="dxa"/>
           </w:tcPr>
           <w:p>
             <w:pPr>
@@ -1334,7 +1304,7 @@
         </w:tc>
         <w:tc>
           <w:tcPr>
-            <w:tcW w:w="1134" w:type="dxa"/>
+            <w:tcW w:w="1472" w:type="dxa"/>
           </w:tcPr>
           <w:p>
             <w:pPr>
@@ -1496,6 +1466,8 @@
           <w:szCs w:val="22"/>
         </w:rPr>
       </w:pPr>
+      <w:bookmarkStart w:id="1" w:name="_GoBack"/>
+      <w:bookmarkEnd w:id="1"/>
     </w:p>
     <w:p>
       <w:pPr>
@@ -1588,7 +1560,6 @@
           <w:szCs w:val="22"/>
           <w:lang w:val="it-IT"/>
         </w:rPr>
-        <w:lastRenderedPageBreak/>
         <w:t xml:space="preserve">A far data dal </w:t>
       </w:r>
       <w:r>
@@ -1627,7 +1598,16 @@
           <w:szCs w:val="22"/>
           <w:lang w:val="it-IT"/>
         </w:rPr>
-        <w:t>In relazione a quanto sopra Vi informiamo che, per la ricezione e gestione delle fatture elettroniche, la società ha optato di rendere operativo il seguente indirizzo di Posta Elettronica Certificata eurocommercial.italiasrl@legalmail.it che dovrà essere inserito nella sezione &lt;PECDestinatario&gt; del tracciato di invio della fattura, unitamente al valore “0000000” (sette volte il numero zero) da indicare nella sezione &lt;CodiceDestinatario&gt; del tracciato stesso.</w:t>
+        <w:t xml:space="preserve">In relazione a quanto sopra Vi informiamo che, per la ricezione e gestione delle fatture elettroniche, la società ha optato di rendere operativo il seguente indirizzo di Posta Elettronica Certificata eurocommercial.italiasrl@legalmail.it che dovrà essere inserito nella sezione &lt;PECDestinatario&gt; del tracciato di </w:t>
+      </w:r>
+      <w:r>
+        <w:rPr>
+          <w:sz w:val="22"/>
+          <w:szCs w:val="22"/>
+          <w:lang w:val="it-IT"/>
+        </w:rPr>
+        <w:lastRenderedPageBreak/>
+        <w:t>invio della fattura, unitamente al valore “0000000” (sette volte il numero zero) da indicare nella sezione &lt;CodiceDestinatario&gt; del tracciato stesso.</w:t>
       </w:r>
     </w:p>
     <w:p>
@@ -2378,7 +2358,6 @@
           <w:szCs w:val="22"/>
           <w:lang w:val="it-IT"/>
         </w:rPr>
-        <w:lastRenderedPageBreak/>
         <w:t>- dichiara, di essere a conoscenza dei compiti e delle funzioni dell’Organismo di Vigilanza della Società e di fare quanto in suo potere affinché l’Organismo di Vigilanza possa svolgere le proprie attività ispettive e di vigilanza anche nei propri confronti, obbligandosi a collaborare con esso, qualora richiesto;</w:t>
       </w:r>
     </w:p>
@@ -2417,6 +2396,7 @@
           <w:szCs w:val="22"/>
           <w:lang w:val="it-IT"/>
         </w:rPr>
+        <w:lastRenderedPageBreak/>
         <w:t xml:space="preserve">- si impegna, a tal fine, ad informare l’Organismo di Vigilanza nel caso in cui riceva, direttamente o indirettamente, una richiesta in violazione del Modello, del Codice Etico o del Decreto o, comunque, venga a conoscenza di talune delle circostanze per le quali, in base al Modello, sussiste l’obbligo di comunicazione. </w:t>
       </w:r>
     </w:p>
@@ -8279,7 +8259,7 @@
 </file>
 
 <file path=customXml/itemProps1.xml><?xml version="1.0" encoding="utf-8"?>
-<ds:datastoreItem xmlns:ds="http://schemas.openxmlformats.org/officeDocument/2006/customXml" ds:itemID="{A70D948B-DDE0-4D4B-A219-E5221D479193}">
+<ds:datastoreItem xmlns:ds="http://schemas.openxmlformats.org/officeDocument/2006/customXml" ds:itemID="{8B86B5B6-A775-4753-ABD7-FD1E25D0A19C}">
   <ds:schemaRefs>
     <ds:schemaRef ds:uri="http://schemas.openxmlformats.org/officeDocument/2006/bibliography"/>
   </ds:schemaRefs>

</xml_diff>

<commit_message>
ECP-927: tweaking .docx template for order confirmation; render address correctly; handle null values for placeholders
</commit_message>
<xml_diff>
--- a/estatioapp/app/src/main/java/org/estatio/module/capex/seed/ordertmplt/OrderConfirmTemplate-ITA.docx
+++ b/estatioapp/app/src/main/java/org/estatio/module/capex/seed/ordertmplt/OrderConfirmTemplate-ITA.docx
@@ -143,7 +143,6 @@
               <w:tabs>
                 <w:tab w:val="left" w:pos="5103"/>
               </w:tabs>
-              <w:jc w:val="both"/>
               <w:rPr>
                 <w:sz w:val="22"/>
                 <w:szCs w:val="22"/>
@@ -209,7 +208,6 @@
               <w:tabs>
                 <w:tab w:val="left" w:pos="5103"/>
               </w:tabs>
-              <w:jc w:val="both"/>
               <w:rPr>
                 <w:sz w:val="22"/>
                 <w:szCs w:val="22"/>
@@ -268,10 +266,7 @@
     </w:tbl>
     <w:p>
       <w:pPr>
-        <w:tabs>
-          <w:tab w:val="left" w:pos="5103"/>
-        </w:tabs>
-        <w:ind w:left="7200"/>
+        <w:ind w:left="426" w:right="-29"/>
         <w:jc w:val="both"/>
         <w:rPr>
           <w:sz w:val="22"/>
@@ -282,62 +277,14 @@
     </w:p>
     <w:p>
       <w:pPr>
-        <w:tabs>
-          <w:tab w:val="left" w:pos="5103"/>
-        </w:tabs>
+        <w:ind w:left="426" w:right="-29"/>
         <w:jc w:val="both"/>
         <w:rPr>
-          <w:b/>
-          <w:sz w:val="22"/>
-          <w:szCs w:val="22"/>
-          <w:highlight w:val="yellow"/>
-          <w:lang w:val="it-IT"/>
-        </w:rPr>
-      </w:pPr>
-      <w:r>
-        <w:rPr>
-          <w:b/>
-          <w:sz w:val="22"/>
-          <w:szCs w:val="22"/>
-          <w:lang w:val="it-IT"/>
-        </w:rPr>
-        <w:tab/>
-      </w:r>
-      <w:r>
-        <w:rPr>
-          <w:b/>
-          <w:sz w:val="22"/>
-          <w:szCs w:val="22"/>
-          <w:lang w:val="it-IT"/>
-        </w:rPr>
-        <w:tab/>
-      </w:r>
-      <w:r>
-        <w:rPr>
-          <w:sz w:val="22"/>
-          <w:szCs w:val="22"/>
-          <w:lang w:val="it-IT"/>
-        </w:rPr>
-        <w:tab/>
-      </w:r>
-      <w:r>
-        <w:rPr>
-          <w:sz w:val="22"/>
-          <w:szCs w:val="22"/>
-          <w:lang w:val="it-IT"/>
-        </w:rPr>
-        <w:tab/>
-      </w:r>
-      <w:r>
-        <w:rPr>
-          <w:b/>
-          <w:sz w:val="22"/>
-          <w:szCs w:val="22"/>
-          <w:highlight w:val="yellow"/>
-          <w:lang w:val="it-IT"/>
-        </w:rPr>
-        <w:t xml:space="preserve"> </w:t>
-      </w:r>
+          <w:sz w:val="22"/>
+          <w:szCs w:val="22"/>
+          <w:lang w:val="it-IT"/>
+        </w:rPr>
+      </w:pPr>
     </w:p>
     <w:p>
       <w:pPr>
@@ -349,24 +296,21 @@
           <w:lang w:val="it-IT"/>
         </w:rPr>
       </w:pPr>
-    </w:p>
-    <w:p>
-      <w:pPr>
-        <w:ind w:left="426" w:right="-29"/>
-        <w:jc w:val="both"/>
-        <w:rPr>
-          <w:sz w:val="22"/>
-          <w:szCs w:val="22"/>
-          <w:lang w:val="it-IT"/>
-        </w:rPr>
-      </w:pPr>
-      <w:r>
-        <w:rPr>
-          <w:sz w:val="22"/>
-          <w:szCs w:val="22"/>
-          <w:lang w:val="it-IT"/>
-        </w:rPr>
-        <w:t xml:space="preserve">Ns. Riferimenti: </w:t>
+      <w:r>
+        <w:rPr>
+          <w:sz w:val="22"/>
+          <w:szCs w:val="22"/>
+          <w:lang w:val="it-IT"/>
+        </w:rPr>
+        <w:t>N</w:t>
+      </w:r>
+      <w:r>
+        <w:rPr>
+          <w:sz w:val="22"/>
+          <w:szCs w:val="22"/>
+          <w:lang w:val="it-IT"/>
+        </w:rPr>
+        <w:t xml:space="preserve">s. Riferimenti: </w:t>
       </w:r>
     </w:p>
     <w:p>
@@ -691,7 +635,7 @@
           <w:smallCaps w:val="0"/>
           <w:szCs w:val="22"/>
         </w:rPr>
-        <w:instrText xml:space="preserve"> MERGEFIELD  ${letter.subject}  \* MERGEFORMAT </w:instrText>
+        <w:instrText xml:space="preserve"> MERGEFIELD  "${ (letter.subject)!\"\" }"  \* MERGEFORMAT </w:instrText>
       </w:r>
       <w:r>
         <w:rPr>
@@ -708,7 +652,7 @@
           <w:noProof/>
           <w:szCs w:val="22"/>
         </w:rPr>
-        <w:t>«${letter.subject}»</w:t>
+        <w:t>«${ (letter.subject)!"" }»</w:t>
       </w:r>
       <w:r>
         <w:rPr>
@@ -767,7 +711,7 @@
           <w:smallCaps w:val="0"/>
           <w:szCs w:val="22"/>
         </w:rPr>
-        <w:instrText xml:space="preserve"> MERGEFIELD  ${letter.introduction}  \* MERGEFORMAT </w:instrText>
+        <w:instrText xml:space="preserve"> MERGEFIELD  "${ (letter.introduction)!\"\"}"  \* MERGEFORMAT </w:instrText>
       </w:r>
       <w:r>
         <w:rPr>
@@ -782,7 +726,7 @@
           <w:noProof/>
           <w:szCs w:val="22"/>
         </w:rPr>
-        <w:t>«${letter.introduction}»</w:t>
+        <w:t>«${ (letter.introduction)!""}»</w:t>
       </w:r>
       <w:r>
         <w:rPr>
@@ -855,7 +799,7 @@
           <w:smallCaps w:val="0"/>
           <w:szCs w:val="22"/>
         </w:rPr>
-        <w:instrText xml:space="preserve"> MERGEFIELD  ${letter.orderDescription}  \* MERGEFORMAT </w:instrText>
+        <w:instrText xml:space="preserve"> MERGEFIELD  "${ (letter.orderDescription)!\"\" }"  \* MERGEFORMAT </w:instrText>
       </w:r>
       <w:r>
         <w:rPr>
@@ -870,7 +814,7 @@
           <w:noProof/>
           <w:szCs w:val="22"/>
         </w:rPr>
-        <w:t>«${letter.orderDescription}»</w:t>
+        <w:t>«${ (letter.orderDescription)!"" }»</w:t>
       </w:r>
       <w:r>
         <w:rPr>
@@ -933,7 +877,7 @@
           <w:smallCaps w:val="0"/>
           <w:szCs w:val="22"/>
         </w:rPr>
-        <w:instrText xml:space="preserve"> MERGEFIELD  ${letter.totalWorkCost}  \* MERGEFORMAT </w:instrText>
+        <w:instrText xml:space="preserve"> MERGEFIELD  "${ (letter.totalWorkCost)!\"\" }"  \* MERGEFORMAT </w:instrText>
       </w:r>
       <w:r>
         <w:rPr>
@@ -950,7 +894,7 @@
           <w:noProof/>
           <w:szCs w:val="22"/>
         </w:rPr>
-        <w:t>«${letter.totalWorkCost}»</w:t>
+        <w:t>«${ (letter.totalWorkCost)!"" }»</w:t>
       </w:r>
       <w:r>
         <w:rPr>
@@ -1028,7 +972,7 @@
           <w:smallCaps w:val="0"/>
           <w:szCs w:val="22"/>
         </w:rPr>
-        <w:instrText xml:space="preserve"> MERGEFIELD  ${letter.workSchedule}  \* MERGEFORMAT </w:instrText>
+        <w:instrText xml:space="preserve"> MERGEFIELD  "${ (letter.workSchedule)!\"\" }"  \* MERGEFORMAT </w:instrText>
       </w:r>
       <w:r>
         <w:rPr>
@@ -1043,7 +987,7 @@
           <w:noProof/>
           <w:szCs w:val="22"/>
         </w:rPr>
-        <w:t>«${letter.workSchedule}»</w:t>
+        <w:t>«${ (letter.workSchedule)!"" }»</w:t>
       </w:r>
       <w:r>
         <w:rPr>
@@ -1427,7 +1371,7 @@
           <w:smallCaps w:val="0"/>
           <w:szCs w:val="22"/>
         </w:rPr>
-        <w:instrText xml:space="preserve"> MERGEFIELD  ${letter.priceAndPayments}  \* MERGEFORMAT </w:instrText>
+        <w:instrText xml:space="preserve"> MERGEFIELD  "${ (letter.priceAndPayments)!\"\" }"  \* MERGEFORMAT </w:instrText>
       </w:r>
       <w:r>
         <w:rPr>
@@ -1442,7 +1386,7 @@
           <w:noProof/>
           <w:szCs w:val="22"/>
         </w:rPr>
-        <w:t>«${letter.priceAndPayments}»</w:t>
+        <w:t>«${ (letter.priceAndPayments)!"" }»</w:t>
       </w:r>
       <w:r>
         <w:rPr>
@@ -1466,8 +1410,6 @@
           <w:szCs w:val="22"/>
         </w:rPr>
       </w:pPr>
-      <w:bookmarkStart w:id="1" w:name="_GoBack"/>
-      <w:bookmarkEnd w:id="1"/>
     </w:p>
     <w:p>
       <w:pPr>
@@ -2680,7 +2622,7 @@
           <w:smallCaps w:val="0"/>
           <w:szCs w:val="22"/>
         </w:rPr>
-        <w:instrText xml:space="preserve"> MERGEFIELD  ${letter.signature}  \* MERGEFORMAT </w:instrText>
+        <w:instrText xml:space="preserve"> MERGEFIELD  "${ (letter.signature)!\"\" }"  \* MERGEFORMAT </w:instrText>
       </w:r>
       <w:r>
         <w:rPr>
@@ -2695,7 +2637,7 @@
           <w:noProof/>
           <w:szCs w:val="22"/>
         </w:rPr>
-        <w:t>«${letter.signature}»</w:t>
+        <w:t>«${ (letter.signature)!"" }»</w:t>
       </w:r>
       <w:r>
         <w:rPr>
@@ -2704,6 +2646,8 @@
         </w:rPr>
         <w:fldChar w:fldCharType="end"/>
       </w:r>
+      <w:bookmarkStart w:id="1" w:name="_GoBack"/>
+      <w:bookmarkEnd w:id="1"/>
     </w:p>
     <w:p>
       <w:pPr>
@@ -8259,7 +8203,7 @@
 </file>
 
 <file path=customXml/itemProps1.xml><?xml version="1.0" encoding="utf-8"?>
-<ds:datastoreItem xmlns:ds="http://schemas.openxmlformats.org/officeDocument/2006/customXml" ds:itemID="{8B86B5B6-A775-4753-ABD7-FD1E25D0A19C}">
+<ds:datastoreItem xmlns:ds="http://schemas.openxmlformats.org/officeDocument/2006/customXml" ds:itemID="{1C469CEC-4C6F-40FC-88BA-F04D05F9AF1B}">
   <ds:schemaRefs>
     <ds:schemaRef ds:uri="http://schemas.openxmlformats.org/officeDocument/2006/bibliography"/>
   </ds:schemaRefs>

</xml_diff>

<commit_message>
EST-1943: removes unnecessary placeholders, remove orderConfirm template from re-seeding
</commit_message>
<xml_diff>
--- a/estatioapp/app/src/main/java/org/estatio/module/capex/seed/ordertmplt/OrderConfirmTemplate-ITA.docx
+++ b/estatioapp/app/src/main/java/org/estatio/module/capex/seed/ordertmplt/OrderConfirmTemplate-ITA.docx
@@ -685,7 +685,6 @@
         </w:rPr>
       </w:pPr>
     </w:p>
-    <w:bookmarkStart w:id="0" w:name="_Hlk612374"/>
     <w:p>
       <w:pPr>
         <w:pStyle w:val="BodyTextIndent"/>
@@ -699,41 +698,22 @@
           <w:szCs w:val="22"/>
         </w:rPr>
       </w:pPr>
-      <w:r>
-        <w:rPr>
-          <w:smallCaps w:val="0"/>
-          <w:szCs w:val="22"/>
-        </w:rPr>
-        <w:fldChar w:fldCharType="begin"/>
-      </w:r>
-      <w:r>
-        <w:rPr>
-          <w:smallCaps w:val="0"/>
-          <w:szCs w:val="22"/>
-        </w:rPr>
-        <w:instrText xml:space="preserve"> MERGEFIELD  "${ (letter.introduction)!\"\"}"  \* MERGEFORMAT </w:instrText>
-      </w:r>
-      <w:r>
-        <w:rPr>
-          <w:smallCaps w:val="0"/>
-          <w:szCs w:val="22"/>
-        </w:rPr>
-        <w:fldChar w:fldCharType="separate"/>
-      </w:r>
-      <w:r>
-        <w:rPr>
-          <w:smallCaps w:val="0"/>
-          <w:noProof/>
-          <w:szCs w:val="22"/>
-        </w:rPr>
-        <w:t>«${ (letter.introduction)!""}»</w:t>
-      </w:r>
-      <w:r>
-        <w:rPr>
-          <w:smallCaps w:val="0"/>
-          <w:szCs w:val="22"/>
-        </w:rPr>
-        <w:fldChar w:fldCharType="end"/>
+      <w:bookmarkStart w:id="0" w:name="_Hlk612374"/>
+      <w:r>
+        <w:rPr>
+          <w:smallCaps w:val="0"/>
+          <w:szCs w:val="22"/>
+        </w:rPr>
+        <w:t>Con la presente e in riferimento alla Vostra nuova offerta del DD MMM YYYY, Vi confermiamo l’</w:t>
+      </w:r>
+      <w:bookmarkStart w:id="1" w:name="_GoBack"/>
+      <w:bookmarkEnd w:id="1"/>
+      <w:r>
+        <w:rPr>
+          <w:smallCaps w:val="0"/>
+          <w:szCs w:val="22"/>
+        </w:rPr>
+        <w:t>ordine come di seguito precisato.</w:t>
       </w:r>
     </w:p>
     <w:bookmarkEnd w:id="0"/>
@@ -792,36 +772,7 @@
           <w:smallCaps w:val="0"/>
           <w:szCs w:val="22"/>
         </w:rPr>
-        <w:fldChar w:fldCharType="begin"/>
-      </w:r>
-      <w:r>
-        <w:rPr>
-          <w:smallCaps w:val="0"/>
-          <w:szCs w:val="22"/>
-        </w:rPr>
-        <w:instrText xml:space="preserve"> MERGEFIELD  "${ (letter.orderDescription)!\"\" }"  \* MERGEFORMAT </w:instrText>
-      </w:r>
-      <w:r>
-        <w:rPr>
-          <w:smallCaps w:val="0"/>
-          <w:szCs w:val="22"/>
-        </w:rPr>
-        <w:fldChar w:fldCharType="separate"/>
-      </w:r>
-      <w:r>
-        <w:rPr>
-          <w:smallCaps w:val="0"/>
-          <w:noProof/>
-          <w:szCs w:val="22"/>
-        </w:rPr>
-        <w:t>«${ (letter.orderDescription)!"" }»</w:t>
-      </w:r>
-      <w:r>
-        <w:rPr>
-          <w:smallCaps w:val="0"/>
-          <w:szCs w:val="22"/>
-        </w:rPr>
-        <w:fldChar w:fldCharType="end"/>
+        <w:t>Le prestazioni in oggetto si riferiscono alle seguenti attività:</w:t>
       </w:r>
     </w:p>
     <w:p>
@@ -949,52 +900,21 @@
     </w:p>
     <w:p>
       <w:pPr>
-        <w:pStyle w:val="BodyTextIndent"/>
-        <w:tabs>
-          <w:tab w:val="left" w:pos="-2160"/>
-        </w:tabs>
         <w:ind w:left="426" w:right="-29"/>
         <w:jc w:val="both"/>
         <w:rPr>
-          <w:smallCaps w:val="0"/>
-          <w:szCs w:val="22"/>
-        </w:rPr>
-      </w:pPr>
-      <w:r>
-        <w:rPr>
-          <w:smallCaps w:val="0"/>
-          <w:szCs w:val="22"/>
-        </w:rPr>
-        <w:fldChar w:fldCharType="begin"/>
-      </w:r>
-      <w:r>
-        <w:rPr>
-          <w:smallCaps w:val="0"/>
-          <w:szCs w:val="22"/>
-        </w:rPr>
-        <w:instrText xml:space="preserve"> MERGEFIELD  "${ (letter.workSchedule)!\"\" }"  \* MERGEFORMAT </w:instrText>
-      </w:r>
-      <w:r>
-        <w:rPr>
-          <w:smallCaps w:val="0"/>
-          <w:szCs w:val="22"/>
-        </w:rPr>
-        <w:fldChar w:fldCharType="separate"/>
-      </w:r>
-      <w:r>
-        <w:rPr>
-          <w:smallCaps w:val="0"/>
-          <w:noProof/>
-          <w:szCs w:val="22"/>
-        </w:rPr>
-        <w:t>«${ (letter.workSchedule)!"" }»</w:t>
-      </w:r>
-      <w:r>
-        <w:rPr>
-          <w:smallCaps w:val="0"/>
-          <w:szCs w:val="22"/>
-        </w:rPr>
-        <w:fldChar w:fldCharType="end"/>
+          <w:sz w:val="22"/>
+          <w:szCs w:val="22"/>
+          <w:lang w:val="it-IT" w:eastAsia="en-US"/>
+        </w:rPr>
+      </w:pPr>
+      <w:r>
+        <w:rPr>
+          <w:sz w:val="22"/>
+          <w:szCs w:val="22"/>
+          <w:lang w:val="it-IT" w:eastAsia="en-US"/>
+        </w:rPr>
+        <w:t>I lavori dovranno essere effettuati entro il DD MMM YYYY.</w:t>
       </w:r>
     </w:p>
     <w:p>
@@ -1364,36 +1284,7 @@
           <w:smallCaps w:val="0"/>
           <w:szCs w:val="22"/>
         </w:rPr>
-        <w:fldChar w:fldCharType="begin"/>
-      </w:r>
-      <w:r>
-        <w:rPr>
-          <w:smallCaps w:val="0"/>
-          <w:szCs w:val="22"/>
-        </w:rPr>
-        <w:instrText xml:space="preserve"> MERGEFIELD  "${ (letter.priceAndPayments)!\"\" }"  \* MERGEFORMAT </w:instrText>
-      </w:r>
-      <w:r>
-        <w:rPr>
-          <w:smallCaps w:val="0"/>
-          <w:szCs w:val="22"/>
-        </w:rPr>
-        <w:fldChar w:fldCharType="separate"/>
-      </w:r>
-      <w:r>
-        <w:rPr>
-          <w:smallCaps w:val="0"/>
-          <w:noProof/>
-          <w:szCs w:val="22"/>
-        </w:rPr>
-        <w:t>«${ (letter.priceAndPayments)!"" }»</w:t>
-      </w:r>
-      <w:r>
-        <w:rPr>
-          <w:smallCaps w:val="0"/>
-          <w:szCs w:val="22"/>
-        </w:rPr>
-        <w:fldChar w:fldCharType="end"/>
+        <w:t>L’importo dell’incarico a Voi affidato ammonta a € X.XXX,00 (XXXX/00) oltre IVA secondo aliquota di legge e oneri di legge.</w:t>
       </w:r>
     </w:p>
     <w:p>
@@ -1540,7 +1431,7 @@
           <w:szCs w:val="22"/>
           <w:lang w:val="it-IT"/>
         </w:rPr>
-        <w:t xml:space="preserve">In relazione a quanto sopra Vi informiamo che, per la ricezione e gestione delle fatture elettroniche, la società ha optato di rendere operativo il seguente indirizzo di Posta Elettronica Certificata eurocommercial.italiasrl@legalmail.it che dovrà essere inserito nella sezione &lt;PECDestinatario&gt; del tracciato di </w:t>
+        <w:t xml:space="preserve">In relazione a quanto sopra Vi informiamo che, per la ricezione e gestione delle fatture elettroniche, la società ha optato di rendere operativo il seguente indirizzo di Posta Elettronica Certificata </w:t>
       </w:r>
       <w:r>
         <w:rPr>
@@ -1549,7 +1440,7 @@
           <w:lang w:val="it-IT"/>
         </w:rPr>
         <w:lastRenderedPageBreak/>
-        <w:t>invio della fattura, unitamente al valore “0000000” (sette volte il numero zero) da indicare nella sezione &lt;CodiceDestinatario&gt; del tracciato stesso.</w:t>
+        <w:t>eurocommercial.italiasrl@legalmail.it che dovrà essere inserito nella sezione &lt;PECDestinatario&gt; del tracciato di invio della fattura, unitamente al valore “0000000” (sette volte il numero zero) da indicare nella sezione &lt;CodiceDestinatario&gt; del tracciato stesso.</w:t>
       </w:r>
     </w:p>
     <w:p>
@@ -2319,6 +2210,7 @@
           <w:szCs w:val="22"/>
           <w:lang w:val="it-IT"/>
         </w:rPr>
+        <w:lastRenderedPageBreak/>
         <w:t>- dichiara che, dall’entrata in vigore del Decreto, la società, i soggetti apicali ed i soggetti sottoposti per come definiti rispettivamente all’art. 5, comma primo, lett. a) e b) del Decreto non sono coinvolti, a qualsivoglia titolo, in procedimenti penali aventi ad oggetto i reati previsti dal Decreto;</w:t>
       </w:r>
     </w:p>
@@ -2338,7 +2230,6 @@
           <w:szCs w:val="22"/>
           <w:lang w:val="it-IT"/>
         </w:rPr>
-        <w:lastRenderedPageBreak/>
         <w:t xml:space="preserve">- si impegna, a tal fine, ad informare l’Organismo di Vigilanza nel caso in cui riceva, direttamente o indirettamente, una richiesta in violazione del Modello, del Codice Etico o del Decreto o, comunque, venga a conoscenza di talune delle circostanze per le quali, in base al Modello, sussiste l’obbligo di comunicazione. </w:t>
       </w:r>
     </w:p>
@@ -2600,54 +2491,19 @@
     <w:p>
       <w:pPr>
         <w:pStyle w:val="BodyTextIndent"/>
-        <w:tabs>
-          <w:tab w:val="left" w:pos="720"/>
-        </w:tabs>
-        <w:ind w:left="426" w:right="-29"/>
-        <w:jc w:val="both"/>
-        <w:rPr>
-          <w:smallCaps w:val="0"/>
-          <w:szCs w:val="22"/>
-        </w:rPr>
-      </w:pPr>
-      <w:r>
-        <w:rPr>
-          <w:smallCaps w:val="0"/>
-          <w:szCs w:val="22"/>
-        </w:rPr>
-        <w:fldChar w:fldCharType="begin"/>
-      </w:r>
-      <w:r>
-        <w:rPr>
-          <w:smallCaps w:val="0"/>
-          <w:szCs w:val="22"/>
-        </w:rPr>
-        <w:instrText xml:space="preserve"> MERGEFIELD  "${ (letter.signature)!\"\" }"  \* MERGEFORMAT </w:instrText>
-      </w:r>
-      <w:r>
-        <w:rPr>
-          <w:smallCaps w:val="0"/>
-          <w:szCs w:val="22"/>
-        </w:rPr>
-        <w:fldChar w:fldCharType="separate"/>
-      </w:r>
-      <w:r>
-        <w:rPr>
-          <w:smallCaps w:val="0"/>
-          <w:noProof/>
-          <w:szCs w:val="22"/>
-        </w:rPr>
-        <w:t>«${ (letter.signature)!"" }»</w:t>
-      </w:r>
-      <w:r>
-        <w:rPr>
-          <w:smallCaps w:val="0"/>
-          <w:szCs w:val="22"/>
-        </w:rPr>
-        <w:fldChar w:fldCharType="end"/>
-      </w:r>
-      <w:bookmarkStart w:id="1" w:name="_GoBack"/>
-      <w:bookmarkEnd w:id="1"/>
+        <w:ind w:left="426" w:right="508"/>
+        <w:rPr>
+          <w:smallCaps w:val="0"/>
+          <w:szCs w:val="22"/>
+        </w:rPr>
+      </w:pPr>
+      <w:r>
+        <w:rPr>
+          <w:smallCaps w:val="0"/>
+          <w:szCs w:val="22"/>
+        </w:rPr>
+        <w:t>Luca Cagnani</w:t>
+      </w:r>
     </w:p>
     <w:p>
       <w:pPr>
@@ -8203,7 +8059,7 @@
 </file>
 
 <file path=customXml/itemProps1.xml><?xml version="1.0" encoding="utf-8"?>
-<ds:datastoreItem xmlns:ds="http://schemas.openxmlformats.org/officeDocument/2006/customXml" ds:itemID="{1C469CEC-4C6F-40FC-88BA-F04D05F9AF1B}">
+<ds:datastoreItem xmlns:ds="http://schemas.openxmlformats.org/officeDocument/2006/customXml" ds:itemID="{52D99205-2419-4A1F-9574-6358AACA5FDC}">
   <ds:schemaRefs>
     <ds:schemaRef ds:uri="http://schemas.openxmlformats.org/officeDocument/2006/bibliography"/>
   </ds:schemaRefs>

</xml_diff>

<commit_message>
EST-1943: trivial update to .docx
format the stuff that needs to be updated manually in red.
</commit_message>
<xml_diff>
--- a/estatioapp/app/src/main/java/org/estatio/module/capex/seed/ordertmplt/OrderConfirmTemplate-ITA.docx
+++ b/estatioapp/app/src/main/java/org/estatio/module/capex/seed/ordertmplt/OrderConfirmTemplate-ITA.docx
@@ -704,7 +704,7 @@
           <w:smallCaps w:val="0"/>
           <w:szCs w:val="22"/>
         </w:rPr>
-        <w:t>Con la presente e in riferimento alla Vostra nuova offerta del DD MMM YYYY, Vi confermiamo l’</w:t>
+        <w:t>Con la presente e in riferimento alla Vostra nuova of</w:t>
       </w:r>
       <w:bookmarkStart w:id="1" w:name="_GoBack"/>
       <w:bookmarkEnd w:id="1"/>
@@ -713,7 +713,22 @@
           <w:smallCaps w:val="0"/>
           <w:szCs w:val="22"/>
         </w:rPr>
-        <w:t>ordine come di seguito precisato.</w:t>
+        <w:t xml:space="preserve">ferta del </w:t>
+      </w:r>
+      <w:r>
+        <w:rPr>
+          <w:smallCaps w:val="0"/>
+          <w:color w:val="FF0000"/>
+          <w:szCs w:val="22"/>
+        </w:rPr>
+        <w:t>DD MMM YYYY</w:t>
+      </w:r>
+      <w:r>
+        <w:rPr>
+          <w:smallCaps w:val="0"/>
+          <w:szCs w:val="22"/>
+        </w:rPr>
+        <w:t>, Vi confermiamo l’ordine come di seguito precisato.</w:t>
       </w:r>
     </w:p>
     <w:bookmarkEnd w:id="0"/>
@@ -914,7 +929,24 @@
           <w:szCs w:val="22"/>
           <w:lang w:val="it-IT" w:eastAsia="en-US"/>
         </w:rPr>
-        <w:t>I lavori dovranno essere effettuati entro il DD MMM YYYY.</w:t>
+        <w:t xml:space="preserve">I lavori dovranno essere effettuati entro il </w:t>
+      </w:r>
+      <w:r>
+        <w:rPr>
+          <w:color w:val="FF0000"/>
+          <w:sz w:val="22"/>
+          <w:szCs w:val="22"/>
+          <w:lang w:val="it-IT" w:eastAsia="en-US"/>
+        </w:rPr>
+        <w:t>DD MMM YYYY</w:t>
+      </w:r>
+      <w:r>
+        <w:rPr>
+          <w:sz w:val="22"/>
+          <w:szCs w:val="22"/>
+          <w:lang w:val="it-IT" w:eastAsia="en-US"/>
+        </w:rPr>
+        <w:t>.</w:t>
       </w:r>
     </w:p>
     <w:p>
@@ -1284,7 +1316,22 @@
           <w:smallCaps w:val="0"/>
           <w:szCs w:val="22"/>
         </w:rPr>
-        <w:t>L’importo dell’incarico a Voi affidato ammonta a € X.XXX,00 (XXXX/00) oltre IVA secondo aliquota di legge e oneri di legge.</w:t>
+        <w:t xml:space="preserve">L’importo dell’incarico a Voi affidato ammonta a </w:t>
+      </w:r>
+      <w:r>
+        <w:rPr>
+          <w:smallCaps w:val="0"/>
+          <w:color w:val="FF0000"/>
+          <w:szCs w:val="22"/>
+        </w:rPr>
+        <w:t>€ X.XXX,00 (XXXX/00)</w:t>
+      </w:r>
+      <w:r>
+        <w:rPr>
+          <w:smallCaps w:val="0"/>
+          <w:szCs w:val="22"/>
+        </w:rPr>
+        <w:t xml:space="preserve"> oltre IVA secondo aliquota di legge e oneri di legge.</w:t>
       </w:r>
     </w:p>
     <w:p>
@@ -8059,7 +8106,7 @@
 </file>
 
 <file path=customXml/itemProps1.xml><?xml version="1.0" encoding="utf-8"?>
-<ds:datastoreItem xmlns:ds="http://schemas.openxmlformats.org/officeDocument/2006/customXml" ds:itemID="{52D99205-2419-4A1F-9574-6358AACA5FDC}">
+<ds:datastoreItem xmlns:ds="http://schemas.openxmlformats.org/officeDocument/2006/customXml" ds:itemID="{347A214E-4E07-4093-9972-633BB077916A}">
   <ds:schemaRefs>
     <ds:schemaRef ds:uri="http://schemas.openxmlformats.org/officeDocument/2006/bibliography"/>
   </ds:schemaRefs>

</xml_diff>